<commit_message>
init .gitkeep and refs
</commit_message>
<xml_diff>
--- a/process-report/TienDoTuan1.docx
+++ b/process-report/TienDoTuan1.docx
@@ -338,14 +338,6 @@
             </w:pPr>
             <w:r>
               <w:rPr>
-                <w:rFonts w:ascii="Segoe UI Emoji" w:hAnsi="Segoe UI Emoji" w:cs="Segoe UI Emoji"/>
-                <w:sz w:val="26"/>
-                <w:szCs w:val="26"/>
-              </w:rPr>
-              <w:t>✅</w:t>
-            </w:r>
-            <w:r>
-              <w:rPr>
                 <w:rFonts w:ascii="Times New Roman" w:hAnsi="Times New Roman" w:cs="Times New Roman"/>
                 <w:sz w:val="26"/>
                 <w:szCs w:val="26"/>
@@ -414,19 +406,11 @@
             </w:pPr>
             <w:r>
               <w:rPr>
-                <w:rFonts w:ascii="Segoe UI Emoji" w:hAnsi="Segoe UI Emoji" w:cs="Segoe UI Emoji"/>
-                <w:sz w:val="26"/>
-                <w:szCs w:val="26"/>
-              </w:rPr>
-              <w:t>✅</w:t>
-            </w:r>
-            <w:r>
-              <w:rPr>
                 <w:rFonts w:ascii="Times New Roman" w:hAnsi="Times New Roman" w:cs="Times New Roman"/>
                 <w:sz w:val="26"/>
                 <w:szCs w:val="26"/>
               </w:rPr>
-              <w:t xml:space="preserve"> 100%</w:t>
+              <w:t>100%</w:t>
             </w:r>
           </w:p>
         </w:tc>
@@ -490,19 +474,11 @@
             </w:pPr>
             <w:r>
               <w:rPr>
-                <w:rFonts w:ascii="Segoe UI Emoji" w:hAnsi="Segoe UI Emoji" w:cs="Segoe UI Emoji"/>
-                <w:sz w:val="26"/>
-                <w:szCs w:val="26"/>
-              </w:rPr>
-              <w:t>✅</w:t>
-            </w:r>
-            <w:r>
-              <w:rPr>
                 <w:rFonts w:ascii="Times New Roman" w:hAnsi="Times New Roman" w:cs="Times New Roman"/>
                 <w:sz w:val="26"/>
                 <w:szCs w:val="26"/>
               </w:rPr>
-              <w:t xml:space="preserve"> 100%</w:t>
+              <w:t>100%</w:t>
             </w:r>
           </w:p>
         </w:tc>
@@ -566,19 +542,11 @@
             </w:pPr>
             <w:r>
               <w:rPr>
-                <w:rFonts w:ascii="Segoe UI Emoji" w:hAnsi="Segoe UI Emoji" w:cs="Segoe UI Emoji"/>
-                <w:sz w:val="26"/>
-                <w:szCs w:val="26"/>
-              </w:rPr>
-              <w:t>✅</w:t>
-            </w:r>
-            <w:r>
-              <w:rPr>
                 <w:rFonts w:ascii="Times New Roman" w:hAnsi="Times New Roman" w:cs="Times New Roman"/>
                 <w:sz w:val="26"/>
                 <w:szCs w:val="26"/>
               </w:rPr>
-              <w:t xml:space="preserve"> 100%</w:t>
+              <w:t>100%</w:t>
             </w:r>
           </w:p>
         </w:tc>

</xml_diff>